<commit_message>
Adding end-case for factors 0 1
</commit_message>
<xml_diff>
--- a/Readme.docx
+++ b/Readme.docx
@@ -5800,7 +5800,12 @@
           <w:lang w:val="en-US"/>
         </w:rPr>
         <w:tab/>
-        <w:t>47</w:t>
+      </w:r>
+      <w:r>
+        <w:rPr>
+          <w:lang w:val="en-US"/>
+        </w:rPr>
+        <w:t>48</w:t>
       </w:r>
     </w:p>
     <w:p>
@@ -5974,6 +5979,597 @@
         </w:rPr>
         <w:br w:type="page"/>
       </w:r>
+      <w:r>
+        <w:rPr>
+          <w:lang w:val="en-US"/>
+        </w:rPr>
+        <w:lastRenderedPageBreak/>
+        <w:t>Failure</w:t>
+      </w:r>
+      <w:r>
+        <w:rPr>
+          <w:lang w:val="en-US"/>
+        </w:rPr>
+        <w:t xml:space="preserve"> (for num=1)</w:t>
+      </w:r>
+    </w:p>
+    <w:p>
+      <w:pPr>
+        <w:rPr>
+          <w:lang w:val="en-US"/>
+        </w:rPr>
+      </w:pPr>
+    </w:p>
+    <w:p>
+      <w:pPr>
+        <w:rPr>
+          <w:lang w:val="en-US"/>
+        </w:rPr>
+      </w:pPr>
+      <w:r>
+        <w:rPr>
+          <w:lang w:val="en-US"/>
+        </w:rPr>
+        <w:t>Description (Server -&gt; Client):</w:t>
+      </w:r>
+    </w:p>
+    <w:p>
+      <w:pPr>
+        <w:rPr>
+          <w:lang w:val="en-US"/>
+        </w:rPr>
+      </w:pPr>
+      <w:r>
+        <w:rPr>
+          <w:lang w:val="en-US"/>
+        </w:rPr>
+        <w:br/>
+        <w:t>Value</w:t>
+      </w:r>
+      <w:r>
+        <w:rPr>
+          <w:lang w:val="en-US"/>
+        </w:rPr>
+        <w:tab/>
+      </w:r>
+      <w:r>
+        <w:rPr>
+          <w:lang w:val="en-US"/>
+        </w:rPr>
+        <w:tab/>
+        <w:t>data_length</w:t>
+      </w:r>
+      <w:r>
+        <w:rPr>
+          <w:lang w:val="en-US"/>
+        </w:rPr>
+        <w:tab/>
+      </w:r>
+      <w:r>
+        <w:rPr>
+          <w:lang w:val="en-US"/>
+        </w:rPr>
+        <w:tab/>
+        <w:t>header</w:t>
+      </w:r>
+      <w:r>
+        <w:rPr>
+          <w:lang w:val="en-US"/>
+        </w:rPr>
+        <w:tab/>
+        <w:t>Message</w:t>
+      </w:r>
+    </w:p>
+    <w:p>
+      <w:pPr>
+        <w:rPr>
+          <w:lang w:val="en-US"/>
+        </w:rPr>
+      </w:pPr>
+      <w:r>
+        <w:rPr>
+          <w:lang w:val="en-US"/>
+        </w:rPr>
+        <w:t>Size(bytes)</w:t>
+      </w:r>
+      <w:r>
+        <w:rPr>
+          <w:lang w:val="en-US"/>
+        </w:rPr>
+        <w:tab/>
+        <w:t>4</w:t>
+      </w:r>
+      <w:r>
+        <w:rPr>
+          <w:lang w:val="en-US"/>
+        </w:rPr>
+        <w:tab/>
+      </w:r>
+      <w:r>
+        <w:rPr>
+          <w:lang w:val="en-US"/>
+        </w:rPr>
+        <w:tab/>
+      </w:r>
+      <w:r>
+        <w:rPr>
+          <w:lang w:val="en-US"/>
+        </w:rPr>
+        <w:tab/>
+        <w:t>3</w:t>
+      </w:r>
+      <w:r>
+        <w:rPr>
+          <w:lang w:val="en-US"/>
+        </w:rPr>
+        <w:tab/>
+      </w:r>
+      <w:r>
+        <w:rPr>
+          <w:lang w:val="en-US"/>
+        </w:rPr>
+        <w:tab/>
+      </w:r>
+      <w:r>
+        <w:rPr>
+          <w:lang w:val="en-US"/>
+        </w:rPr>
+        <w:t>32</w:t>
+      </w:r>
+    </w:p>
+    <w:p>
+      <w:pPr>
+        <w:rPr>
+          <w:lang w:val="en-US"/>
+        </w:rPr>
+      </w:pPr>
+    </w:p>
+    <w:p>
+      <w:pPr>
+        <w:rPr>
+          <w:lang w:val="en-US"/>
+        </w:rPr>
+      </w:pPr>
+      <w:r>
+        <w:rPr>
+          <w:lang w:val="en-US"/>
+        </w:rPr>
+        <w:t>data_length: the length of the data will be sent: 4 bytes</w:t>
+      </w:r>
+    </w:p>
+    <w:p>
+      <w:r>
+        <w:rPr>
+          <w:lang w:val="en-US"/>
+        </w:rPr>
+        <w:t>header: the string “FER” so the client can parse and handle.</w:t>
+      </w:r>
+    </w:p>
+    <w:p>
+      <w:pPr>
+        <w:rPr>
+          <w:lang w:val="en-US"/>
+        </w:rPr>
+      </w:pPr>
+      <w:r>
+        <w:rPr>
+          <w:lang w:val="en-US"/>
+        </w:rPr>
+        <w:t>Message: the message regarding the factorization error</w:t>
+      </w:r>
+      <w:r>
+        <w:rPr>
+          <w:lang w:val="en-US"/>
+        </w:rPr>
+        <w:t xml:space="preserve"> of 1</w:t>
+      </w:r>
+    </w:p>
+    <w:p>
+      <w:pPr>
+        <w:rPr>
+          <w:lang w:val="en-US"/>
+        </w:rPr>
+      </w:pPr>
+    </w:p>
+    <w:p>
+      <w:pPr>
+        <w:rPr>
+          <w:lang w:val="en-US"/>
+        </w:rPr>
+      </w:pPr>
+      <w:r>
+        <w:rPr>
+          <w:lang w:val="en-US"/>
+        </w:rPr>
+        <w:t>Example:</w:t>
+      </w:r>
+    </w:p>
+    <w:p>
+      <w:pPr>
+        <w:rPr>
+          <w:lang w:val="en-US"/>
+        </w:rPr>
+      </w:pPr>
+      <w:r>
+        <w:rPr>
+          <w:lang w:val="en-US"/>
+        </w:rPr>
+        <w:t>No cli example</w:t>
+      </w:r>
+    </w:p>
+    <w:p>
+      <w:pPr>
+        <w:rPr>
+          <w:lang w:val="en-US"/>
+        </w:rPr>
+      </w:pPr>
+    </w:p>
+    <w:p>
+      <w:pPr>
+        <w:tabs>
+          <w:tab w:val="left" w:pos="1704"/>
+        </w:tabs>
+        <w:rPr>
+          <w:lang w:val="en-US"/>
+        </w:rPr>
+      </w:pPr>
+      <w:r>
+        <w:rPr>
+          <w:lang w:val="en-US"/>
+        </w:rPr>
+        <w:t>Send message example:</w:t>
+      </w:r>
+    </w:p>
+    <w:p>
+      <w:pPr>
+        <w:rPr>
+          <w:lang w:val="en-US"/>
+        </w:rPr>
+      </w:pPr>
+      <w:r>
+        <w:rPr>
+          <w:lang w:val="en-US"/>
+        </w:rPr>
+        <w:t xml:space="preserve">&lt;length&gt; &lt;header&gt; &lt;Message&gt; </w:t>
+      </w:r>
+    </w:p>
+    <w:p>
+      <w:pPr>
+        <w:rPr>
+          <w:lang w:val="en-US"/>
+        </w:rPr>
+      </w:pPr>
+      <w:r>
+        <w:rPr>
+          <w:lang w:val="en-US"/>
+        </w:rPr>
+        <w:t>000000##</w:t>
+      </w:r>
+      <w:r>
+        <w:t xml:space="preserve">FER Can't calculate factors of </w:t>
+      </w:r>
+      <w:r>
+        <w:rPr>
+          <w:lang w:val="en-US"/>
+        </w:rPr>
+        <w:t>1</w:t>
+      </w:r>
+    </w:p>
+    <w:p>
+      <w:pPr>
+        <w:rPr>
+          <w:lang w:val="en-US"/>
+        </w:rPr>
+      </w:pPr>
+      <w:r>
+        <w:rPr>
+          <w:lang w:val="en-US"/>
+        </w:rPr>
+        <w:br w:type="page"/>
+      </w:r>
+      <w:r>
+        <w:rPr>
+          <w:lang w:val="en-US"/>
+        </w:rPr>
+        <w:lastRenderedPageBreak/>
+        <w:t>Failure (for num=</w:t>
+      </w:r>
+      <w:r>
+        <w:rPr>
+          <w:lang w:val="en-US"/>
+        </w:rPr>
+        <w:t>0</w:t>
+      </w:r>
+      <w:r>
+        <w:rPr>
+          <w:lang w:val="en-US"/>
+        </w:rPr>
+        <w:t>)</w:t>
+      </w:r>
+    </w:p>
+    <w:p>
+      <w:pPr>
+        <w:rPr>
+          <w:lang w:val="en-US"/>
+        </w:rPr>
+      </w:pPr>
+    </w:p>
+    <w:p>
+      <w:pPr>
+        <w:rPr>
+          <w:lang w:val="en-US"/>
+        </w:rPr>
+      </w:pPr>
+      <w:r>
+        <w:rPr>
+          <w:lang w:val="en-US"/>
+        </w:rPr>
+        <w:t>Description (Server -&gt; Client):</w:t>
+      </w:r>
+    </w:p>
+    <w:p>
+      <w:pPr>
+        <w:rPr>
+          <w:lang w:val="en-US"/>
+        </w:rPr>
+      </w:pPr>
+      <w:r>
+        <w:rPr>
+          <w:lang w:val="en-US"/>
+        </w:rPr>
+        <w:br/>
+        <w:t>Value</w:t>
+      </w:r>
+      <w:r>
+        <w:rPr>
+          <w:lang w:val="en-US"/>
+        </w:rPr>
+        <w:tab/>
+      </w:r>
+      <w:r>
+        <w:rPr>
+          <w:lang w:val="en-US"/>
+        </w:rPr>
+        <w:tab/>
+        <w:t>data_length</w:t>
+      </w:r>
+      <w:r>
+        <w:rPr>
+          <w:lang w:val="en-US"/>
+        </w:rPr>
+        <w:tab/>
+      </w:r>
+      <w:r>
+        <w:rPr>
+          <w:lang w:val="en-US"/>
+        </w:rPr>
+        <w:tab/>
+        <w:t>header</w:t>
+      </w:r>
+      <w:r>
+        <w:rPr>
+          <w:lang w:val="en-US"/>
+        </w:rPr>
+        <w:tab/>
+        <w:t>Message</w:t>
+      </w:r>
+    </w:p>
+    <w:p>
+      <w:pPr>
+        <w:rPr>
+          <w:lang w:val="en-US"/>
+        </w:rPr>
+      </w:pPr>
+      <w:r>
+        <w:rPr>
+          <w:lang w:val="en-US"/>
+        </w:rPr>
+        <w:t>Size(bytes)</w:t>
+      </w:r>
+      <w:r>
+        <w:rPr>
+          <w:lang w:val="en-US"/>
+        </w:rPr>
+        <w:tab/>
+        <w:t>4</w:t>
+      </w:r>
+      <w:r>
+        <w:rPr>
+          <w:lang w:val="en-US"/>
+        </w:rPr>
+        <w:tab/>
+      </w:r>
+      <w:r>
+        <w:rPr>
+          <w:lang w:val="en-US"/>
+        </w:rPr>
+        <w:tab/>
+      </w:r>
+      <w:r>
+        <w:rPr>
+          <w:lang w:val="en-US"/>
+        </w:rPr>
+        <w:tab/>
+        <w:t>3</w:t>
+      </w:r>
+      <w:r>
+        <w:rPr>
+          <w:lang w:val="en-US"/>
+        </w:rPr>
+        <w:tab/>
+      </w:r>
+      <w:r>
+        <w:rPr>
+          <w:lang w:val="en-US"/>
+        </w:rPr>
+        <w:tab/>
+        <w:t>32</w:t>
+      </w:r>
+    </w:p>
+    <w:p>
+      <w:pPr>
+        <w:rPr>
+          <w:lang w:val="en-US"/>
+        </w:rPr>
+      </w:pPr>
+    </w:p>
+    <w:p>
+      <w:pPr>
+        <w:rPr>
+          <w:lang w:val="en-US"/>
+        </w:rPr>
+      </w:pPr>
+      <w:r>
+        <w:rPr>
+          <w:lang w:val="en-US"/>
+        </w:rPr>
+        <w:t>data_length: the length of the data will be sent: 4 bytes</w:t>
+      </w:r>
+    </w:p>
+    <w:p>
+      <w:r>
+        <w:rPr>
+          <w:lang w:val="en-US"/>
+        </w:rPr>
+        <w:t>header: the string “FER” so the client can parse and handle.</w:t>
+      </w:r>
+    </w:p>
+    <w:p>
+      <w:pPr>
+        <w:rPr>
+          <w:lang w:val="en-US"/>
+        </w:rPr>
+      </w:pPr>
+      <w:r>
+        <w:rPr>
+          <w:lang w:val="en-US"/>
+        </w:rPr>
+        <w:t xml:space="preserve">Message: the message regarding the factorization error of </w:t>
+      </w:r>
+      <w:r>
+        <w:rPr>
+          <w:lang w:val="en-US"/>
+        </w:rPr>
+        <w:t>0</w:t>
+      </w:r>
+    </w:p>
+    <w:p>
+      <w:pPr>
+        <w:rPr>
+          <w:lang w:val="en-US"/>
+        </w:rPr>
+      </w:pPr>
+    </w:p>
+    <w:p>
+      <w:pPr>
+        <w:rPr>
+          <w:lang w:val="en-US"/>
+        </w:rPr>
+      </w:pPr>
+      <w:r>
+        <w:rPr>
+          <w:lang w:val="en-US"/>
+        </w:rPr>
+        <w:t>Example:</w:t>
+      </w:r>
+    </w:p>
+    <w:p>
+      <w:pPr>
+        <w:rPr>
+          <w:lang w:val="en-US"/>
+        </w:rPr>
+      </w:pPr>
+      <w:r>
+        <w:rPr>
+          <w:lang w:val="en-US"/>
+        </w:rPr>
+        <w:t>No cli example</w:t>
+      </w:r>
+    </w:p>
+    <w:p>
+      <w:pPr>
+        <w:rPr>
+          <w:lang w:val="en-US"/>
+        </w:rPr>
+      </w:pPr>
+    </w:p>
+    <w:p>
+      <w:pPr>
+        <w:tabs>
+          <w:tab w:val="left" w:pos="1704"/>
+        </w:tabs>
+        <w:rPr>
+          <w:lang w:val="en-US"/>
+        </w:rPr>
+      </w:pPr>
+      <w:r>
+        <w:rPr>
+          <w:lang w:val="en-US"/>
+        </w:rPr>
+        <w:t>Send message example:</w:t>
+      </w:r>
+    </w:p>
+    <w:p>
+      <w:pPr>
+        <w:rPr>
+          <w:lang w:val="en-US"/>
+        </w:rPr>
+      </w:pPr>
+      <w:r>
+        <w:rPr>
+          <w:lang w:val="en-US"/>
+        </w:rPr>
+        <w:t xml:space="preserve">&lt;length&gt; &lt;header&gt; &lt;Message&gt; </w:t>
+      </w:r>
+    </w:p>
+    <w:p>
+      <w:pPr>
+        <w:rPr>
+          <w:lang w:val="en-US"/>
+        </w:rPr>
+      </w:pPr>
+      <w:r>
+        <w:rPr>
+          <w:lang w:val="en-US"/>
+        </w:rPr>
+        <w:t>000000##</w:t>
+      </w:r>
+      <w:r>
+        <w:t xml:space="preserve">FER Can't calculate factors of </w:t>
+      </w:r>
+      <w:r>
+        <w:rPr>
+          <w:lang w:val="en-US"/>
+        </w:rPr>
+        <w:t>0</w:t>
+      </w:r>
+    </w:p>
+    <w:p>
+      <w:pPr>
+        <w:rPr>
+          <w:lang w:val="en-US"/>
+        </w:rPr>
+      </w:pPr>
+      <w:r>
+        <w:rPr>
+          <w:lang w:val="en-US"/>
+        </w:rPr>
+        <w:br w:type="page"/>
+      </w:r>
+    </w:p>
+    <w:p>
+      <w:pPr>
+        <w:rPr>
+          <w:lang w:val="en-US"/>
+        </w:rPr>
+      </w:pPr>
+    </w:p>
+    <w:p>
+      <w:pPr>
+        <w:rPr>
+          <w:lang w:val="en-US"/>
+        </w:rPr>
+      </w:pPr>
     </w:p>
     <w:p>
       <w:pPr>
@@ -5989,7 +6585,6 @@
           <w:szCs w:val="36"/>
           <w:lang w:val="en-US"/>
         </w:rPr>
-        <w:lastRenderedPageBreak/>
         <w:t>Quit</w:t>
       </w:r>
     </w:p>

</xml_diff>